<commit_message>
Idea Pro and High Five Up date
</commit_message>
<xml_diff>
--- a/dragon expert/dragon_expert_Logic.docx
+++ b/dragon expert/dragon_expert_Logic.docx
@@ -47,16 +47,16 @@
     </w:p>
     <w:p>
       <w:r>
-        <w:t>Martingale</w:t>
-      </w:r>
-      <w:r>
-        <w:t xml:space="preserve"> </w:t>
+        <w:t xml:space="preserve">Martingale </w:t>
       </w:r>
       <w:r>
         <w:t xml:space="preserve">factor </w:t>
       </w:r>
       <w:r>
-        <w:t>(variable)</w:t>
+        <w:t>(variable</w:t>
+      </w:r>
+      <w:r>
+        <w:t>) – 1.62</w:t>
       </w:r>
     </w:p>
     <w:p/>
@@ -92,6 +92,63 @@
         <w:t xml:space="preserve"> (variable)</w:t>
       </w:r>
     </w:p>
+    <w:p>
+      <w:r>
+        <w:rPr>
+          <w:rFonts w:hint="eastAsia"/>
+        </w:rPr>
+        <w:t>Money</w:t>
+      </w:r>
+      <w:r>
+        <w:t xml:space="preserve"> Management</w:t>
+      </w:r>
+    </w:p>
+    <w:p>
+      <w:pPr>
+        <w:pStyle w:val="ListParagraph"/>
+        <w:numPr>
+          <w:ilvl w:val="0"/>
+          <w:numId w:val="4"/>
+        </w:numPr>
+      </w:pPr>
+      <w:r>
+        <w:t>First order 8 pip</w:t>
+      </w:r>
+    </w:p>
+    <w:p>
+      <w:pPr>
+        <w:pStyle w:val="ListParagraph"/>
+        <w:numPr>
+          <w:ilvl w:val="0"/>
+          <w:numId w:val="4"/>
+        </w:numPr>
+      </w:pPr>
+      <w:r>
+        <w:t>2-9</w:t>
+      </w:r>
+      <w:r>
+        <w:rPr>
+          <w:vertAlign w:val="superscript"/>
+        </w:rPr>
+        <w:t>th</w:t>
+      </w:r>
+      <w:r>
+        <w:t xml:space="preserve"> order 5pip</w:t>
+      </w:r>
+    </w:p>
+    <w:p>
+      <w:pPr>
+        <w:pStyle w:val="ListParagraph"/>
+        <w:numPr>
+          <w:ilvl w:val="0"/>
+          <w:numId w:val="4"/>
+        </w:numPr>
+      </w:pPr>
+      <w:r>
+        <w:t xml:space="preserve">10 order 0pip </w:t>
+      </w:r>
+    </w:p>
+    <w:p/>
     <w:p/>
     <w:p>
       <w:pPr>
@@ -112,6 +169,27 @@
       <w:r>
         <w:t>Fixed SL in dollar (variable) – close all order if SL is reached</w:t>
       </w:r>
+      <w:r>
+        <w:t xml:space="preserve"> (</w:t>
+      </w:r>
+      <w:r>
+        <w:rPr>
+          <w:rFonts w:hint="eastAsia"/>
+        </w:rPr>
+        <w:t>all</w:t>
+      </w:r>
+      <w:r>
+        <w:t xml:space="preserve"> order</w:t>
+      </w:r>
+      <w:r>
+        <w:rPr>
+          <w:rFonts w:hint="eastAsia"/>
+        </w:rPr>
+        <w:t>?</w:t>
+      </w:r>
+      <w:r>
+        <w:t xml:space="preserve"> Buy and sell order?) </w:t>
+      </w:r>
     </w:p>
     <w:p/>
     <w:p>
@@ -122,6 +200,12 @@
     <w:p>
       <w:r>
         <w:t xml:space="preserve">Only one series (i.e. one buy and one sell) is allow at a time. </w:t>
+      </w:r>
+    </w:p>
+    <w:p/>
+    <w:p>
+      <w:r>
+        <w:t>Slippage Filter</w:t>
       </w:r>
     </w:p>
     <w:sectPr>
@@ -226,6 +310,118 @@
     </w:lvl>
   </w:abstractNum>
   <w:abstractNum w:abstractNumId="1" w15:restartNumberingAfterBreak="0">
+    <w:nsid w:val="6AEB144B"/>
+    <w:multiLevelType w:val="hybridMultilevel"/>
+    <w:tmpl w:val="088C6388"/>
+    <w:lvl w:ilvl="0" w:tplc="480A2BC8">
+      <w:numFmt w:val="bullet"/>
+      <w:lvlText w:val="-"/>
+      <w:lvlJc w:val="left"/>
+      <w:pPr>
+        <w:ind w:left="720" w:hanging="360"/>
+      </w:pPr>
+      <w:rPr>
+        <w:rFonts w:ascii="Calibri" w:eastAsiaTheme="minorEastAsia" w:hAnsi="Calibri" w:cs="Calibri" w:hint="default"/>
+      </w:rPr>
+    </w:lvl>
+    <w:lvl w:ilvl="1" w:tplc="08090003" w:tentative="1">
+      <w:start w:val="1"/>
+      <w:numFmt w:val="bullet"/>
+      <w:lvlText w:val="o"/>
+      <w:lvlJc w:val="left"/>
+      <w:pPr>
+        <w:ind w:left="1440" w:hanging="360"/>
+      </w:pPr>
+      <w:rPr>
+        <w:rFonts w:ascii="Courier New" w:hAnsi="Courier New" w:cs="Courier New" w:hint="default"/>
+      </w:rPr>
+    </w:lvl>
+    <w:lvl w:ilvl="2" w:tplc="08090005" w:tentative="1">
+      <w:start w:val="1"/>
+      <w:numFmt w:val="bullet"/>
+      <w:lvlText w:val=""/>
+      <w:lvlJc w:val="left"/>
+      <w:pPr>
+        <w:ind w:left="2160" w:hanging="360"/>
+      </w:pPr>
+      <w:rPr>
+        <w:rFonts w:ascii="Wingdings" w:hAnsi="Wingdings" w:hint="default"/>
+      </w:rPr>
+    </w:lvl>
+    <w:lvl w:ilvl="3" w:tplc="08090001" w:tentative="1">
+      <w:start w:val="1"/>
+      <w:numFmt w:val="bullet"/>
+      <w:lvlText w:val=""/>
+      <w:lvlJc w:val="left"/>
+      <w:pPr>
+        <w:ind w:left="2880" w:hanging="360"/>
+      </w:pPr>
+      <w:rPr>
+        <w:rFonts w:ascii="Symbol" w:hAnsi="Symbol" w:hint="default"/>
+      </w:rPr>
+    </w:lvl>
+    <w:lvl w:ilvl="4" w:tplc="08090003" w:tentative="1">
+      <w:start w:val="1"/>
+      <w:numFmt w:val="bullet"/>
+      <w:lvlText w:val="o"/>
+      <w:lvlJc w:val="left"/>
+      <w:pPr>
+        <w:ind w:left="3600" w:hanging="360"/>
+      </w:pPr>
+      <w:rPr>
+        <w:rFonts w:ascii="Courier New" w:hAnsi="Courier New" w:cs="Courier New" w:hint="default"/>
+      </w:rPr>
+    </w:lvl>
+    <w:lvl w:ilvl="5" w:tplc="08090005" w:tentative="1">
+      <w:start w:val="1"/>
+      <w:numFmt w:val="bullet"/>
+      <w:lvlText w:val=""/>
+      <w:lvlJc w:val="left"/>
+      <w:pPr>
+        <w:ind w:left="4320" w:hanging="360"/>
+      </w:pPr>
+      <w:rPr>
+        <w:rFonts w:ascii="Wingdings" w:hAnsi="Wingdings" w:hint="default"/>
+      </w:rPr>
+    </w:lvl>
+    <w:lvl w:ilvl="6" w:tplc="08090001" w:tentative="1">
+      <w:start w:val="1"/>
+      <w:numFmt w:val="bullet"/>
+      <w:lvlText w:val=""/>
+      <w:lvlJc w:val="left"/>
+      <w:pPr>
+        <w:ind w:left="5040" w:hanging="360"/>
+      </w:pPr>
+      <w:rPr>
+        <w:rFonts w:ascii="Symbol" w:hAnsi="Symbol" w:hint="default"/>
+      </w:rPr>
+    </w:lvl>
+    <w:lvl w:ilvl="7" w:tplc="08090003" w:tentative="1">
+      <w:start w:val="1"/>
+      <w:numFmt w:val="bullet"/>
+      <w:lvlText w:val="o"/>
+      <w:lvlJc w:val="left"/>
+      <w:pPr>
+        <w:ind w:left="5760" w:hanging="360"/>
+      </w:pPr>
+      <w:rPr>
+        <w:rFonts w:ascii="Courier New" w:hAnsi="Courier New" w:cs="Courier New" w:hint="default"/>
+      </w:rPr>
+    </w:lvl>
+    <w:lvl w:ilvl="8" w:tplc="08090005" w:tentative="1">
+      <w:start w:val="1"/>
+      <w:numFmt w:val="bullet"/>
+      <w:lvlText w:val=""/>
+      <w:lvlJc w:val="left"/>
+      <w:pPr>
+        <w:ind w:left="6480" w:hanging="360"/>
+      </w:pPr>
+      <w:rPr>
+        <w:rFonts w:ascii="Wingdings" w:hAnsi="Wingdings" w:hint="default"/>
+      </w:rPr>
+    </w:lvl>
+  </w:abstractNum>
+  <w:abstractNum w:abstractNumId="2" w15:restartNumberingAfterBreak="0">
     <w:nsid w:val="72921E5E"/>
     <w:multiLevelType w:val="hybridMultilevel"/>
     <w:tmpl w:val="E092E7E6"/>
@@ -312,12 +508,130 @@
       <w:pPr>
         <w:ind w:left="6480" w:hanging="180"/>
       </w:pPr>
+    </w:lvl>
+  </w:abstractNum>
+  <w:abstractNum w:abstractNumId="3" w15:restartNumberingAfterBreak="0">
+    <w:nsid w:val="7B1E7F1A"/>
+    <w:multiLevelType w:val="hybridMultilevel"/>
+    <w:tmpl w:val="D58C015E"/>
+    <w:lvl w:ilvl="0" w:tplc="47364802">
+      <w:numFmt w:val="bullet"/>
+      <w:lvlText w:val="-"/>
+      <w:lvlJc w:val="left"/>
+      <w:pPr>
+        <w:ind w:left="720" w:hanging="360"/>
+      </w:pPr>
+      <w:rPr>
+        <w:rFonts w:ascii="Calibri" w:eastAsiaTheme="minorEastAsia" w:hAnsi="Calibri" w:cs="Calibri" w:hint="default"/>
+      </w:rPr>
+    </w:lvl>
+    <w:lvl w:ilvl="1" w:tplc="08090003" w:tentative="1">
+      <w:start w:val="1"/>
+      <w:numFmt w:val="bullet"/>
+      <w:lvlText w:val="o"/>
+      <w:lvlJc w:val="left"/>
+      <w:pPr>
+        <w:ind w:left="1440" w:hanging="360"/>
+      </w:pPr>
+      <w:rPr>
+        <w:rFonts w:ascii="Courier New" w:hAnsi="Courier New" w:cs="Courier New" w:hint="default"/>
+      </w:rPr>
+    </w:lvl>
+    <w:lvl w:ilvl="2" w:tplc="08090005" w:tentative="1">
+      <w:start w:val="1"/>
+      <w:numFmt w:val="bullet"/>
+      <w:lvlText w:val=""/>
+      <w:lvlJc w:val="left"/>
+      <w:pPr>
+        <w:ind w:left="2160" w:hanging="360"/>
+      </w:pPr>
+      <w:rPr>
+        <w:rFonts w:ascii="Wingdings" w:hAnsi="Wingdings" w:hint="default"/>
+      </w:rPr>
+    </w:lvl>
+    <w:lvl w:ilvl="3" w:tplc="08090001" w:tentative="1">
+      <w:start w:val="1"/>
+      <w:numFmt w:val="bullet"/>
+      <w:lvlText w:val=""/>
+      <w:lvlJc w:val="left"/>
+      <w:pPr>
+        <w:ind w:left="2880" w:hanging="360"/>
+      </w:pPr>
+      <w:rPr>
+        <w:rFonts w:ascii="Symbol" w:hAnsi="Symbol" w:hint="default"/>
+      </w:rPr>
+    </w:lvl>
+    <w:lvl w:ilvl="4" w:tplc="08090003" w:tentative="1">
+      <w:start w:val="1"/>
+      <w:numFmt w:val="bullet"/>
+      <w:lvlText w:val="o"/>
+      <w:lvlJc w:val="left"/>
+      <w:pPr>
+        <w:ind w:left="3600" w:hanging="360"/>
+      </w:pPr>
+      <w:rPr>
+        <w:rFonts w:ascii="Courier New" w:hAnsi="Courier New" w:cs="Courier New" w:hint="default"/>
+      </w:rPr>
+    </w:lvl>
+    <w:lvl w:ilvl="5" w:tplc="08090005" w:tentative="1">
+      <w:start w:val="1"/>
+      <w:numFmt w:val="bullet"/>
+      <w:lvlText w:val=""/>
+      <w:lvlJc w:val="left"/>
+      <w:pPr>
+        <w:ind w:left="4320" w:hanging="360"/>
+      </w:pPr>
+      <w:rPr>
+        <w:rFonts w:ascii="Wingdings" w:hAnsi="Wingdings" w:hint="default"/>
+      </w:rPr>
+    </w:lvl>
+    <w:lvl w:ilvl="6" w:tplc="08090001" w:tentative="1">
+      <w:start w:val="1"/>
+      <w:numFmt w:val="bullet"/>
+      <w:lvlText w:val=""/>
+      <w:lvlJc w:val="left"/>
+      <w:pPr>
+        <w:ind w:left="5040" w:hanging="360"/>
+      </w:pPr>
+      <w:rPr>
+        <w:rFonts w:ascii="Symbol" w:hAnsi="Symbol" w:hint="default"/>
+      </w:rPr>
+    </w:lvl>
+    <w:lvl w:ilvl="7" w:tplc="08090003" w:tentative="1">
+      <w:start w:val="1"/>
+      <w:numFmt w:val="bullet"/>
+      <w:lvlText w:val="o"/>
+      <w:lvlJc w:val="left"/>
+      <w:pPr>
+        <w:ind w:left="5760" w:hanging="360"/>
+      </w:pPr>
+      <w:rPr>
+        <w:rFonts w:ascii="Courier New" w:hAnsi="Courier New" w:cs="Courier New" w:hint="default"/>
+      </w:rPr>
+    </w:lvl>
+    <w:lvl w:ilvl="8" w:tplc="08090005" w:tentative="1">
+      <w:start w:val="1"/>
+      <w:numFmt w:val="bullet"/>
+      <w:lvlText w:val=""/>
+      <w:lvlJc w:val="left"/>
+      <w:pPr>
+        <w:ind w:left="6480" w:hanging="360"/>
+      </w:pPr>
+      <w:rPr>
+        <w:rFonts w:ascii="Wingdings" w:hAnsi="Wingdings" w:hint="default"/>
+      </w:rPr>
     </w:lvl>
   </w:abstractNum>
   <w:num w:numId="1">
     <w:abstractNumId w:val="0"/>
   </w:num>
   <w:num w:numId="2">
+    <w:abstractNumId w:val="2"/>
+  </w:num>
+  <w:num w:numId="3">
+    <w:abstractNumId w:val="3"/>
+  </w:num>
+  <w:num w:numId="4">
     <w:abstractNumId w:val="1"/>
   </w:num>
 </w:numbering>

</xml_diff>